<commit_message>
Dokonczenie UCD, dodanie notatki i poprawki w historyjkach
</commit_message>
<xml_diff>
--- a/etap2/Historyjki.docx
+++ b/etap2/Historyjki.docx
@@ -690,53 +690,6 @@
           <w:tab w:val="clear" w:pos="4536"/>
           <w:tab w:val="clear" w:pos="9072"/>
         </w:tabs>
-        <w:ind w:left="1500"/>
-      </w:pPr>
-    </w:p>
-    <w:p>
-      <w:pPr>
-        <w:pStyle w:val="Nagwek"/>
-        <w:tabs>
-          <w:tab w:val="clear" w:pos="4536"/>
-          <w:tab w:val="clear" w:pos="9072"/>
-        </w:tabs>
-        <w:ind w:left="1500"/>
-      </w:pPr>
-    </w:p>
-    <w:p>
-      <w:pPr>
-        <w:pStyle w:val="Nagwek"/>
-        <w:tabs>
-          <w:tab w:val="clear" w:pos="4536"/>
-          <w:tab w:val="clear" w:pos="9072"/>
-        </w:tabs>
-      </w:pPr>
-    </w:p>
-    <w:p>
-      <w:pPr>
-        <w:pStyle w:val="Nagwek"/>
-        <w:tabs>
-          <w:tab w:val="clear" w:pos="4536"/>
-          <w:tab w:val="clear" w:pos="9072"/>
-        </w:tabs>
-      </w:pPr>
-    </w:p>
-    <w:p>
-      <w:pPr>
-        <w:pStyle w:val="Nagwek"/>
-        <w:tabs>
-          <w:tab w:val="clear" w:pos="4536"/>
-          <w:tab w:val="clear" w:pos="9072"/>
-        </w:tabs>
-      </w:pPr>
-    </w:p>
-    <w:p>
-      <w:pPr>
-        <w:pStyle w:val="Nagwek"/>
-        <w:tabs>
-          <w:tab w:val="clear" w:pos="4536"/>
-          <w:tab w:val="clear" w:pos="9072"/>
-        </w:tabs>
       </w:pPr>
     </w:p>
     <w:p>
@@ -1034,7 +987,13 @@
         </w:tabs>
       </w:pPr>
       <w:r>
-        <w:t>Jako administrator chcę mieć możliwość usuwania błędów w systemie, aby nie narażać apteki na straty spowodowanych niedostępnością aplikacji.</w:t>
+        <w:t xml:space="preserve">Jako administrator chcę mieć możliwość usuwania błędów w systemie, aby nie narażać </w:t>
+      </w:r>
+      <w:r>
+        <w:t>księgarni</w:t>
+      </w:r>
+      <w:r>
+        <w:t xml:space="preserve"> na straty spowodowanych niedostępnością aplikacji.</w:t>
       </w:r>
     </w:p>
     <w:p>
@@ -1329,7 +1288,6 @@
         </w:tabs>
       </w:pPr>
       <w:r>
-        <w:lastRenderedPageBreak/>
         <w:t>Jako właściciel chcę mieć możliwość przeglądanie stanu hurtowni, aby móc kontrolować popyt na poszczególne artykuły.</w:t>
       </w:r>
     </w:p>

</xml_diff>